<commit_message>
vault backup: 2022-11-29 19:59:31
</commit_message>
<xml_diff>
--- a/Electrical Engineering Lab/Lab 8/學號_姓名_Lab08_結報.docx
+++ b/Electrical Engineering Lab/Lab 8/學號_姓名_Lab08_結報.docx
@@ -781,7 +781,6 @@
             <w:pPr>
               <w:jc w:val="center"/>
               <w:rPr>
-                <w:rFonts w:hint="eastAsia"/>
                 <w:b/>
               </w:rPr>
             </w:pPr>
@@ -808,7 +807,6 @@
             <w:pPr>
               <w:jc w:val="center"/>
               <w:rPr>
-                <w:rFonts w:hint="eastAsia"/>
                 <w:b/>
               </w:rPr>
             </w:pPr>
@@ -2801,9 +2799,23 @@
             <w:pPr>
               <w:jc w:val="center"/>
               <w:rPr>
+                <w:rFonts w:hint="eastAsia"/>
                 <w:b/>
               </w:rPr>
             </w:pPr>
+            <w:r>
+              <w:rPr>
+                <w:rFonts w:hint="eastAsia"/>
+                <w:b/>
+              </w:rPr>
+              <w:t>0</w:t>
+            </w:r>
+            <w:r>
+              <w:rPr>
+                <w:b/>
+              </w:rPr>
+              <w:t>.0909</w:t>
+            </w:r>
           </w:p>
         </w:tc>
       </w:tr>
@@ -2839,7 +2851,6 @@
             <w:pPr>
               <w:jc w:val="center"/>
               <w:rPr>
-                <w:rFonts w:hint="eastAsia"/>
                 <w:b/>
               </w:rPr>
             </w:pPr>
@@ -2866,7 +2877,6 @@
             <w:pPr>
               <w:jc w:val="center"/>
               <w:rPr>
-                <w:rFonts w:hint="eastAsia"/>
                 <w:b/>
               </w:rPr>
             </w:pPr>
@@ -6057,7 +6067,6 @@
             <w:pPr>
               <w:jc w:val="center"/>
               <w:rPr>
-                <w:rFonts w:hint="eastAsia"/>
                 <w:b/>
               </w:rPr>
             </w:pPr>
@@ -6103,7 +6112,6 @@
             <w:pPr>
               <w:jc w:val="center"/>
               <w:rPr>
-                <w:rFonts w:hint="eastAsia"/>
                 <w:b/>
               </w:rPr>
             </w:pPr>
@@ -10502,7 +10510,6 @@
             <w:pPr>
               <w:jc w:val="center"/>
               <w:rPr>
-                <w:rFonts w:hint="eastAsia"/>
                 <w:b/>
               </w:rPr>
             </w:pPr>
@@ -10548,7 +10555,6 @@
             <w:pPr>
               <w:jc w:val="center"/>
               <w:rPr>
-                <w:rFonts w:hint="eastAsia"/>
                 <w:b/>
               </w:rPr>
             </w:pPr>
@@ -10601,7 +10607,6 @@
             <w:pPr>
               <w:jc w:val="center"/>
               <w:rPr>
-                <w:rFonts w:hint="eastAsia"/>
                 <w:b/>
               </w:rPr>
             </w:pPr>

</xml_diff>